<commit_message>
update (6) - arreglando validaciones
</commit_message>
<xml_diff>
--- a/src/assets/plantillas/formatoB.docx
+++ b/src/assets/plantillas/formatoB.docx
@@ -1021,36 +1021,6 @@
         </w:rPr>
       </w:r>
     </w:p>
-    <w:p>
-      <w:pPr>
-        <w:keepNext w:val="0"/>
-        <w:keepLines w:val="0"/>
-        <w:pageBreakBefore w:val="0"/>
-        <w:widowControl w:val="1"/>
-        <w:pBdr>
-          <w:top w:space="0" w:sz="0" w:val="nil"/>
-          <w:left w:space="0" w:sz="0" w:val="nil"/>
-          <w:bottom w:space="0" w:sz="0" w:val="nil"/>
-          <w:right w:space="0" w:sz="0" w:val="nil"/>
-          <w:between w:space="0" w:sz="0" w:val="nil"/>
-        </w:pBdr>
-        <w:shd w:fill="auto" w:val="clear"/>
-        <w:tabs>
-          <w:tab w:val="left" w:leader="none" w:pos="709"/>
-        </w:tabs>
-        <w:spacing w:after="0" w:before="0" w:line="240" w:lineRule="auto"/>
-        <w:ind w:left="0" w:right="0" w:firstLine="0"/>
-        <w:jc w:val="both"/>
-        <w:rPr>
-          <w:rFonts w:ascii="Verdana" w:cs="Verdana" w:eastAsia="Verdana" w:hAnsi="Verdana"/>
-        </w:rPr>
-      </w:pPr>
-      <w:r>
-        <w:rPr>
-          <w:rtl w:val="0"/>
-        </w:rPr>
-      </w:r>
-    </w:p>
     <w:tbl>
       <w:tblPr>
         <w:tblStyle w:val="Table2"/>
@@ -1243,14 +1213,6 @@
       <w:tblStyle w:val="Table4"/>
       <w:tblW w:w="9982.0" w:type="dxa"/>
       <w:jc w:val="left"/>
-      <w:tblBorders>
-        <w:top w:color="000000" w:space="0" w:sz="0" w:val="nil"/>
-        <w:left w:color="000000" w:space="0" w:sz="0" w:val="nil"/>
-        <w:bottom w:color="000000" w:space="0" w:sz="0" w:val="nil"/>
-        <w:right w:color="000000" w:space="0" w:sz="0" w:val="nil"/>
-        <w:insideH w:color="000000" w:space="0" w:sz="0" w:val="nil"/>
-        <w:insideV w:color="000000" w:space="0" w:sz="0" w:val="nil"/>
-      </w:tblBorders>
       <w:tblLayout w:type="fixed"/>
       <w:tblLook w:val="0400"/>
     </w:tblPr>
@@ -1288,48 +1250,6 @@
               <w:rtl w:val="0"/>
             </w:rPr>
           </w:r>
-          <w:r>
-            <w:drawing>
-              <wp:anchor allowOverlap="1" behindDoc="0" distB="0" distT="0" distL="114300" distR="114300" hidden="0" layoutInCell="1" locked="0" relativeHeight="0" simplePos="0">
-                <wp:simplePos x="0" y="0"/>
-                <wp:positionH relativeFrom="column">
-                  <wp:posOffset>104613</wp:posOffset>
-                </wp:positionH>
-                <wp:positionV relativeFrom="paragraph">
-                  <wp:posOffset>145490</wp:posOffset>
-                </wp:positionV>
-                <wp:extent cx="1555750" cy="967740"/>
-                <wp:effectExtent b="0" l="0" r="0" t="0"/>
-                <wp:wrapSquare wrapText="bothSides" distB="0" distT="0" distL="114300" distR="114300"/>
-                <wp:docPr descr="Imagen que contiene Aplicación&#10;&#10;Descripción generada automáticamente" id="1" name="image2.jpg"/>
-                <a:graphic>
-                  <a:graphicData uri="http://schemas.openxmlformats.org/drawingml/2006/picture">
-                    <pic:pic>
-                      <pic:nvPicPr>
-                        <pic:cNvPr descr="Imagen que contiene Aplicación&#10;&#10;Descripción generada automáticamente" id="0" name="image2.jpg"/>
-                        <pic:cNvPicPr preferRelativeResize="0"/>
-                      </pic:nvPicPr>
-                      <pic:blipFill>
-                        <a:blip r:embed="rId1"/>
-                        <a:srcRect b="0" l="0" r="0" t="0"/>
-                        <a:stretch>
-                          <a:fillRect/>
-                        </a:stretch>
-                      </pic:blipFill>
-                      <pic:spPr>
-                        <a:xfrm>
-                          <a:off x="0" y="0"/>
-                          <a:ext cx="1555750" cy="967740"/>
-                        </a:xfrm>
-                        <a:prstGeom prst="rect"/>
-                        <a:ln/>
-                      </pic:spPr>
-                    </pic:pic>
-                  </a:graphicData>
-                </a:graphic>
-              </wp:anchor>
-            </w:drawing>
-          </w:r>
         </w:p>
         <w:p>
           <w:pPr>
@@ -1344,13 +1264,51 @@
               <w:tab w:val="center" w:leader="none" w:pos="4252"/>
               <w:tab w:val="right" w:leader="none" w:pos="8504"/>
             </w:tabs>
-            <w:jc w:val="center"/>
             <w:rPr>
               <w:rFonts w:ascii="Arial" w:cs="Arial" w:eastAsia="Arial" w:hAnsi="Arial"/>
               <w:sz w:val="16"/>
               <w:szCs w:val="16"/>
             </w:rPr>
           </w:pPr>
+          <w:r>
+            <w:rPr>
+              <w:rFonts w:ascii="Arial" w:cs="Arial" w:eastAsia="Arial" w:hAnsi="Arial"/>
+              <w:sz w:val="16"/>
+              <w:szCs w:val="16"/>
+            </w:rPr>
+            <w:drawing>
+              <wp:inline distB="114300" distT="114300" distL="114300" distR="114300">
+                <wp:extent cx="1707755" cy="1073738"/>
+                <wp:effectExtent b="0" l="0" r="0" t="0"/>
+                <wp:docPr id="2" name="image2.png"/>
+                <a:graphic>
+                  <a:graphicData uri="http://schemas.openxmlformats.org/drawingml/2006/picture">
+                    <pic:pic>
+                      <pic:nvPicPr>
+                        <pic:cNvPr id="0" name="image2.png"/>
+                        <pic:cNvPicPr preferRelativeResize="0"/>
+                      </pic:nvPicPr>
+                      <pic:blipFill>
+                        <a:blip r:embed="rId1"/>
+                        <a:srcRect b="0" l="0" r="0" t="0"/>
+                        <a:stretch>
+                          <a:fillRect/>
+                        </a:stretch>
+                      </pic:blipFill>
+                      <pic:spPr>
+                        <a:xfrm>
+                          <a:off x="0" y="0"/>
+                          <a:ext cx="1707755" cy="1073738"/>
+                        </a:xfrm>
+                        <a:prstGeom prst="rect"/>
+                        <a:ln/>
+                      </pic:spPr>
+                    </pic:pic>
+                  </a:graphicData>
+                </a:graphic>
+              </wp:inline>
+            </w:drawing>
+          </w:r>
           <w:r>
             <w:rPr>
               <w:rtl w:val="0"/>
@@ -1447,7 +1405,35 @@
               <w:szCs w:val="16"/>
               <w:rtl w:val="0"/>
             </w:rPr>
-            <w:t xml:space="preserve">____________________________________________________________________</w:t>
+            <w:t xml:space="preserve">__________________________________________________________________</w:t>
+          </w:r>
+        </w:p>
+        <w:p>
+          <w:pPr>
+            <w:pBdr>
+              <w:top w:space="0" w:sz="0" w:val="nil"/>
+              <w:left w:space="0" w:sz="0" w:val="nil"/>
+              <w:bottom w:space="0" w:sz="0" w:val="nil"/>
+              <w:right w:space="0" w:sz="0" w:val="nil"/>
+              <w:between w:space="0" w:sz="0" w:val="nil"/>
+            </w:pBdr>
+            <w:tabs>
+              <w:tab w:val="center" w:leader="none" w:pos="4252"/>
+              <w:tab w:val="right" w:leader="none" w:pos="8504"/>
+            </w:tabs>
+            <w:spacing w:after="0" w:lineRule="auto"/>
+            <w:jc w:val="center"/>
+            <w:rPr>
+              <w:rFonts w:ascii="Garamond" w:cs="Garamond" w:eastAsia="Garamond" w:hAnsi="Garamond"/>
+              <w:color w:val="ff0000"/>
+              <w:sz w:val="16"/>
+              <w:szCs w:val="16"/>
+            </w:rPr>
+          </w:pPr>
+          <w:r>
+            <w:rPr>
+              <w:rtl w:val="0"/>
+            </w:rPr>
           </w:r>
         </w:p>
         <w:p>
@@ -1918,11 +1904,12 @@
         </w:p>
       </w:tc>
       <w:tc>
-        <w:tcPr/>
+        <w:tcPr>
+          <w:vAlign w:val="center"/>
+        </w:tcPr>
         <w:p>
           <w:pPr>
-            <w:ind w:left="708" w:firstLine="0"/>
-            <w:jc w:val="center"/>
+            <w:jc w:val="right"/>
             <w:rPr>
               <w:b w:val="1"/>
             </w:rPr>
@@ -1932,10 +1919,10 @@
               <w:b w:val="1"/>
             </w:rPr>
             <w:drawing>
-              <wp:inline distB="0" distT="0" distL="0" distR="0">
-                <wp:extent cx="793881" cy="1190822"/>
+              <wp:inline distB="114300" distT="114300" distL="114300" distR="114300">
+                <wp:extent cx="896303" cy="1362871"/>
                 <wp:effectExtent b="0" l="0" r="0" t="0"/>
-                <wp:docPr id="2" name="image1.png"/>
+                <wp:docPr id="1" name="image1.png"/>
                 <a:graphic>
                   <a:graphicData uri="http://schemas.openxmlformats.org/drawingml/2006/picture">
                     <pic:pic>
@@ -1953,7 +1940,7 @@
                       <pic:spPr>
                         <a:xfrm>
                           <a:off x="0" y="0"/>
-                          <a:ext cx="793881" cy="1190822"/>
+                          <a:ext cx="896303" cy="1362871"/>
                         </a:xfrm>
                         <a:prstGeom prst="rect"/>
                         <a:ln/>
@@ -2398,6 +2385,42 @@
         <w:right w:w="115.0" w:type="dxa"/>
       </w:tblCellMar>
     </w:tblPr>
+    <w:tblStylePr w:type="band1Horz">
+      <w:tcPr/>
+    </w:tblStylePr>
+    <w:tblStylePr w:type="band1Vert">
+      <w:tcPr/>
+    </w:tblStylePr>
+    <w:tblStylePr w:type="band2Horz">
+      <w:tcPr/>
+    </w:tblStylePr>
+    <w:tblStylePr w:type="band2Vert">
+      <w:tcPr/>
+    </w:tblStylePr>
+    <w:tblStylePr w:type="firstCol">
+      <w:tcPr/>
+    </w:tblStylePr>
+    <w:tblStylePr w:type="firstRow">
+      <w:tcPr/>
+    </w:tblStylePr>
+    <w:tblStylePr w:type="lastCol">
+      <w:tcPr/>
+    </w:tblStylePr>
+    <w:tblStylePr w:type="lastRow">
+      <w:tcPr/>
+    </w:tblStylePr>
+    <w:tblStylePr w:type="neCell">
+      <w:tcPr/>
+    </w:tblStylePr>
+    <w:tblStylePr w:type="nwCell">
+      <w:tcPr/>
+    </w:tblStylePr>
+    <w:tblStylePr w:type="seCell">
+      <w:tcPr/>
+    </w:tblStylePr>
+    <w:tblStylePr w:type="swCell">
+      <w:tcPr/>
+    </w:tblStylePr>
   </w:style>
   <w:style w:type="table" w:styleId="Table4">
     <w:basedOn w:val="TableNormal"/>
@@ -2411,6 +2434,42 @@
         <w:right w:w="115.0" w:type="dxa"/>
       </w:tblCellMar>
     </w:tblPr>
+    <w:tblStylePr w:type="band1Horz">
+      <w:tcPr/>
+    </w:tblStylePr>
+    <w:tblStylePr w:type="band1Vert">
+      <w:tcPr/>
+    </w:tblStylePr>
+    <w:tblStylePr w:type="band2Horz">
+      <w:tcPr/>
+    </w:tblStylePr>
+    <w:tblStylePr w:type="band2Vert">
+      <w:tcPr/>
+    </w:tblStylePr>
+    <w:tblStylePr w:type="firstCol">
+      <w:tcPr/>
+    </w:tblStylePr>
+    <w:tblStylePr w:type="firstRow">
+      <w:tcPr/>
+    </w:tblStylePr>
+    <w:tblStylePr w:type="lastCol">
+      <w:tcPr/>
+    </w:tblStylePr>
+    <w:tblStylePr w:type="lastRow">
+      <w:tcPr/>
+    </w:tblStylePr>
+    <w:tblStylePr w:type="neCell">
+      <w:tcPr/>
+    </w:tblStylePr>
+    <w:tblStylePr w:type="nwCell">
+      <w:tcPr/>
+    </w:tblStylePr>
+    <w:tblStylePr w:type="seCell">
+      <w:tcPr/>
+    </w:tblStylePr>
+    <w:tblStylePr w:type="swCell">
+      <w:tcPr/>
+    </w:tblStylePr>
   </w:style>
 </w:styles>
 </file>

</xml_diff>

<commit_message>
update (8) - update components, memory, workflow
</commit_message>
<xml_diff>
--- a/src/assets/plantillas/formatoB.docx
+++ b/src/assets/plantillas/formatoB.docx
@@ -218,8 +218,6 @@
           <w:smallCaps w:val="0"/>
           <w:strike w:val="0"/>
           <w:color w:val="000000"/>
-          <w:sz w:val="22"/>
-          <w:szCs w:val="22"/>
           <w:u w:val="none"/>
           <w:vertAlign w:val="baseline"/>
         </w:rPr>
@@ -232,8 +230,6 @@
           <w:smallCaps w:val="0"/>
           <w:strike w:val="0"/>
           <w:color w:val="000000"/>
-          <w:sz w:val="22"/>
-          <w:szCs w:val="22"/>
           <w:u w:val="none"/>
           <w:shd w:fill="auto" w:val="clear"/>
           <w:vertAlign w:val="baseline"/>
@@ -249,8 +245,6 @@
           <w:smallCaps w:val="0"/>
           <w:strike w:val="0"/>
           <w:color w:val="000000"/>
-          <w:sz w:val="22"/>
-          <w:szCs w:val="22"/>
           <w:u w:val="none"/>
           <w:vertAlign w:val="baseline"/>
           <w:rtl w:val="0"/>
@@ -342,16 +336,12 @@
               <w:rPr>
                 <w:rFonts w:ascii="Verdana" w:cs="Verdana" w:eastAsia="Verdana" w:hAnsi="Verdana"/>
                 <w:b w:val="1"/>
-                <w:sz w:val="24"/>
-                <w:szCs w:val="24"/>
               </w:rPr>
             </w:pPr>
             <w:r>
               <w:rPr>
                 <w:rFonts w:ascii="Verdana" w:cs="Verdana" w:eastAsia="Verdana" w:hAnsi="Verdana"/>
                 <w:b w:val="1"/>
-                <w:sz w:val="24"/>
-                <w:szCs w:val="24"/>
                 <w:rtl w:val="0"/>
               </w:rPr>
               <w:t xml:space="preserve">Programa:</w:t>
@@ -373,15 +363,11 @@
               <w:spacing w:after="0" w:line="240" w:lineRule="auto"/>
               <w:rPr>
                 <w:rFonts w:ascii="Verdana" w:cs="Verdana" w:eastAsia="Verdana" w:hAnsi="Verdana"/>
-                <w:sz w:val="24"/>
-                <w:szCs w:val="24"/>
               </w:rPr>
             </w:pPr>
             <w:r>
               <w:rPr>
                 <w:rFonts w:ascii="Verdana" w:cs="Verdana" w:eastAsia="Verdana" w:hAnsi="Verdana"/>
-                <w:sz w:val="24"/>
-                <w:szCs w:val="24"/>
                 <w:rtl w:val="0"/>
               </w:rPr>
               <w:t xml:space="preserve">{programa}</w:t>
@@ -411,16 +397,12 @@
               <w:rPr>
                 <w:rFonts w:ascii="Verdana" w:cs="Verdana" w:eastAsia="Verdana" w:hAnsi="Verdana"/>
                 <w:b w:val="1"/>
-                <w:sz w:val="24"/>
-                <w:szCs w:val="24"/>
               </w:rPr>
             </w:pPr>
             <w:r>
               <w:rPr>
                 <w:rFonts w:ascii="Verdana" w:cs="Verdana" w:eastAsia="Verdana" w:hAnsi="Verdana"/>
                 <w:b w:val="1"/>
-                <w:sz w:val="24"/>
-                <w:szCs w:val="24"/>
                 <w:rtl w:val="0"/>
               </w:rPr>
               <w:t xml:space="preserve">Título:</w:t>
@@ -442,15 +424,11 @@
               <w:spacing w:after="0" w:line="240" w:lineRule="auto"/>
               <w:rPr>
                 <w:rFonts w:ascii="Verdana" w:cs="Verdana" w:eastAsia="Verdana" w:hAnsi="Verdana"/>
-                <w:sz w:val="24"/>
-                <w:szCs w:val="24"/>
               </w:rPr>
             </w:pPr>
             <w:r>
               <w:rPr>
                 <w:rFonts w:ascii="Verdana" w:cs="Verdana" w:eastAsia="Verdana" w:hAnsi="Verdana"/>
-                <w:sz w:val="24"/>
-                <w:szCs w:val="24"/>
                 <w:rtl w:val="0"/>
               </w:rPr>
               <w:t xml:space="preserve">{titulo}</w:t>
@@ -480,16 +458,12 @@
               <w:rPr>
                 <w:rFonts w:ascii="Verdana" w:cs="Verdana" w:eastAsia="Verdana" w:hAnsi="Verdana"/>
                 <w:b w:val="1"/>
-                <w:sz w:val="24"/>
-                <w:szCs w:val="24"/>
               </w:rPr>
             </w:pPr>
             <w:r>
               <w:rPr>
                 <w:rFonts w:ascii="Verdana" w:cs="Verdana" w:eastAsia="Verdana" w:hAnsi="Verdana"/>
                 <w:b w:val="1"/>
-                <w:sz w:val="24"/>
-                <w:szCs w:val="24"/>
                 <w:rtl w:val="0"/>
               </w:rPr>
               <w:t xml:space="preserve">Estudiante:</w:t>
@@ -511,15 +485,11 @@
               <w:spacing w:after="0" w:line="240" w:lineRule="auto"/>
               <w:rPr>
                 <w:rFonts w:ascii="Verdana" w:cs="Verdana" w:eastAsia="Verdana" w:hAnsi="Verdana"/>
-                <w:sz w:val="24"/>
-                <w:szCs w:val="24"/>
               </w:rPr>
             </w:pPr>
             <w:r>
               <w:rPr>
                 <w:rFonts w:ascii="Verdana" w:cs="Verdana" w:eastAsia="Verdana" w:hAnsi="Verdana"/>
-                <w:sz w:val="24"/>
-                <w:szCs w:val="24"/>
                 <w:rtl w:val="0"/>
               </w:rPr>
               <w:t xml:space="preserve">{estudiante}</w:t>
@@ -549,16 +519,12 @@
               <w:rPr>
                 <w:rFonts w:ascii="Verdana" w:cs="Verdana" w:eastAsia="Verdana" w:hAnsi="Verdana"/>
                 <w:b w:val="1"/>
-                <w:sz w:val="24"/>
-                <w:szCs w:val="24"/>
               </w:rPr>
             </w:pPr>
             <w:r>
               <w:rPr>
                 <w:rFonts w:ascii="Verdana" w:cs="Verdana" w:eastAsia="Verdana" w:hAnsi="Verdana"/>
                 <w:b w:val="1"/>
-                <w:sz w:val="24"/>
-                <w:szCs w:val="24"/>
                 <w:rtl w:val="0"/>
               </w:rPr>
               <w:t xml:space="preserve">Jurado:</w:t>
@@ -577,15 +543,11 @@
               <w:spacing w:after="0" w:line="240" w:lineRule="auto"/>
               <w:rPr>
                 <w:rFonts w:ascii="Verdana" w:cs="Verdana" w:eastAsia="Verdana" w:hAnsi="Verdana"/>
-                <w:sz w:val="24"/>
-                <w:szCs w:val="24"/>
               </w:rPr>
             </w:pPr>
             <w:r>
               <w:rPr>
                 <w:rFonts w:ascii="Verdana" w:cs="Verdana" w:eastAsia="Verdana" w:hAnsi="Verdana"/>
-                <w:sz w:val="24"/>
-                <w:szCs w:val="24"/>
                 <w:rtl w:val="0"/>
               </w:rPr>
               <w:t xml:space="preserve">{jurado}</w:t>
@@ -615,16 +577,12 @@
               <w:rPr>
                 <w:rFonts w:ascii="Verdana" w:cs="Verdana" w:eastAsia="Verdana" w:hAnsi="Verdana"/>
                 <w:b w:val="1"/>
-                <w:sz w:val="24"/>
-                <w:szCs w:val="24"/>
               </w:rPr>
             </w:pPr>
             <w:r>
               <w:rPr>
                 <w:rFonts w:ascii="Verdana" w:cs="Verdana" w:eastAsia="Verdana" w:hAnsi="Verdana"/>
                 <w:b w:val="1"/>
-                <w:sz w:val="24"/>
-                <w:szCs w:val="24"/>
                 <w:rtl w:val="0"/>
               </w:rPr>
               <w:t xml:space="preserve">Fecha: </w:t>
@@ -646,15 +604,11 @@
               <w:spacing w:after="0" w:line="240" w:lineRule="auto"/>
               <w:rPr>
                 <w:rFonts w:ascii="Verdana" w:cs="Verdana" w:eastAsia="Verdana" w:hAnsi="Verdana"/>
-                <w:sz w:val="24"/>
-                <w:szCs w:val="24"/>
               </w:rPr>
             </w:pPr>
             <w:r>
               <w:rPr>
                 <w:rFonts w:ascii="Verdana" w:cs="Verdana" w:eastAsia="Verdana" w:hAnsi="Verdana"/>
-                <w:sz w:val="24"/>
-                <w:szCs w:val="24"/>
                 <w:rtl w:val="0"/>
               </w:rPr>
               <w:t xml:space="preserve">{fecha}</w:t>
@@ -668,8 +622,6 @@
               <w:spacing w:after="0" w:line="240" w:lineRule="auto"/>
               <w:rPr>
                 <w:rFonts w:ascii="Verdana" w:cs="Verdana" w:eastAsia="Verdana" w:hAnsi="Verdana"/>
-                <w:sz w:val="24"/>
-                <w:szCs w:val="24"/>
               </w:rPr>
             </w:pPr>
             <w:r>
@@ -703,16 +655,12 @@
               <w:rPr>
                 <w:rFonts w:ascii="Verdana" w:cs="Verdana" w:eastAsia="Verdana" w:hAnsi="Verdana"/>
                 <w:b w:val="1"/>
-                <w:sz w:val="24"/>
-                <w:szCs w:val="24"/>
               </w:rPr>
             </w:pPr>
             <w:r>
               <w:rPr>
                 <w:rFonts w:ascii="Verdana" w:cs="Verdana" w:eastAsia="Verdana" w:hAnsi="Verdana"/>
                 <w:b w:val="1"/>
-                <w:sz w:val="24"/>
-                <w:szCs w:val="24"/>
                 <w:rtl w:val="0"/>
               </w:rPr>
               <w:t xml:space="preserve">Concepto del Jurado:</w:t>
@@ -740,15 +688,13 @@
               <w:ind w:left="720" w:hanging="360"/>
               <w:rPr>
                 <w:rFonts w:ascii="Verdana" w:cs="Verdana" w:eastAsia="Verdana" w:hAnsi="Verdana"/>
-                <w:sz w:val="40"/>
-                <w:szCs w:val="40"/>
+                <w:sz w:val="22"/>
+                <w:szCs w:val="22"/>
               </w:rPr>
             </w:pPr>
             <w:r>
               <w:rPr>
                 <w:rFonts w:ascii="Verdana" w:cs="Verdana" w:eastAsia="Verdana" w:hAnsi="Verdana"/>
-                <w:sz w:val="24"/>
-                <w:szCs w:val="24"/>
                 <w:rtl w:val="0"/>
               </w:rPr>
               <w:t xml:space="preserve">Aprobado</w:t>
@@ -763,8 +709,6 @@
               <w:ind w:left="720" w:firstLine="0"/>
               <w:rPr>
                 <w:rFonts w:ascii="Verdana" w:cs="Verdana" w:eastAsia="Verdana" w:hAnsi="Verdana"/>
-                <w:sz w:val="24"/>
-                <w:szCs w:val="24"/>
               </w:rPr>
             </w:pPr>
             <w:r>
@@ -786,15 +730,13 @@
               <w:ind w:left="720" w:hanging="360"/>
               <w:rPr>
                 <w:rFonts w:ascii="Verdana" w:cs="Verdana" w:eastAsia="Verdana" w:hAnsi="Verdana"/>
-                <w:sz w:val="40"/>
-                <w:szCs w:val="40"/>
+                <w:sz w:val="22"/>
+                <w:szCs w:val="22"/>
               </w:rPr>
             </w:pPr>
             <w:r>
               <w:rPr>
                 <w:rFonts w:ascii="Verdana" w:cs="Verdana" w:eastAsia="Verdana" w:hAnsi="Verdana"/>
-                <w:sz w:val="24"/>
-                <w:szCs w:val="24"/>
                 <w:rtl w:val="0"/>
               </w:rPr>
               <w:t xml:space="preserve">Aplazado</w:t>
@@ -809,8 +751,6 @@
               <w:ind w:left="720" w:firstLine="0"/>
               <w:rPr>
                 <w:rFonts w:ascii="Verdana" w:cs="Verdana" w:eastAsia="Verdana" w:hAnsi="Verdana"/>
-                <w:sz w:val="24"/>
-                <w:szCs w:val="24"/>
               </w:rPr>
             </w:pPr>
             <w:r>
@@ -832,15 +772,13 @@
               <w:ind w:left="720" w:hanging="360"/>
               <w:rPr>
                 <w:rFonts w:ascii="Verdana" w:cs="Verdana" w:eastAsia="Verdana" w:hAnsi="Verdana"/>
-                <w:sz w:val="40"/>
-                <w:szCs w:val="40"/>
+                <w:sz w:val="22"/>
+                <w:szCs w:val="22"/>
               </w:rPr>
             </w:pPr>
             <w:r>
               <w:rPr>
                 <w:rFonts w:ascii="Verdana" w:cs="Verdana" w:eastAsia="Verdana" w:hAnsi="Verdana"/>
-                <w:sz w:val="24"/>
-                <w:szCs w:val="24"/>
                 <w:rtl w:val="0"/>
               </w:rPr>
               <w:t xml:space="preserve">No Aprobado</w:t>
@@ -897,8 +835,6 @@
               <w:jc w:val="both"/>
               <w:rPr>
                 <w:rFonts w:ascii="Verdana" w:cs="Verdana" w:eastAsia="Verdana" w:hAnsi="Verdana"/>
-                <w:sz w:val="20"/>
-                <w:szCs w:val="20"/>
               </w:rPr>
             </w:pPr>
             <w:r>
@@ -932,8 +868,6 @@
         <w:jc w:val="both"/>
         <w:rPr>
           <w:rFonts w:ascii="Verdana" w:cs="Verdana" w:eastAsia="Verdana" w:hAnsi="Verdana"/>
-          <w:sz w:val="24"/>
-          <w:szCs w:val="24"/>
         </w:rPr>
       </w:pPr>
       <w:r>
@@ -964,8 +898,6 @@
         <w:jc w:val="both"/>
         <w:rPr>
           <w:rFonts w:ascii="Verdana" w:cs="Verdana" w:eastAsia="Verdana" w:hAnsi="Verdana"/>
-          <w:sz w:val="24"/>
-          <w:szCs w:val="24"/>
         </w:rPr>
       </w:pPr>
       <w:r>
@@ -976,8 +908,6 @@
           <w:smallCaps w:val="0"/>
           <w:strike w:val="0"/>
           <w:color w:val="000000"/>
-          <w:sz w:val="24"/>
-          <w:szCs w:val="24"/>
           <w:u w:val="none"/>
           <w:shd w:fill="auto" w:val="clear"/>
           <w:vertAlign w:val="baseline"/>

</xml_diff>

<commit_message>
fixes for backend and frontend
</commit_message>
<xml_diff>
--- a/src/assets/plantillas/formatoB.docx
+++ b/src/assets/plantillas/formatoB.docx
@@ -1,6 +1,6 @@
 
 <file path=word/document.xml><?xml version="1.0" encoding="utf-8"?>
-<w:document xmlns:mc="http://schemas.openxmlformats.org/markup-compatibility/2006" xmlns:o="urn:schemas-microsoft-com:office:office" xmlns:r="http://schemas.openxmlformats.org/officeDocument/2006/relationships" xmlns:m="http://schemas.openxmlformats.org/officeDocument/2006/math" xmlns:v="urn:schemas-microsoft-com:vml" xmlns:wp="http://schemas.openxmlformats.org/drawingml/2006/wordprocessingDrawing" xmlns:w10="urn:schemas-microsoft-com:office:word" xmlns:w="http://schemas.openxmlformats.org/wordprocessingml/2006/main" xmlns:wne="http://schemas.microsoft.com/office/word/2006/wordml" xmlns:sl="http://schemas.openxmlformats.org/schemaLibrary/2006/main" xmlns:a="http://schemas.openxmlformats.org/drawingml/2006/main" xmlns:pic="http://schemas.openxmlformats.org/drawingml/2006/picture" xmlns:c="http://schemas.openxmlformats.org/drawingml/2006/chart" xmlns:lc="http://schemas.openxmlformats.org/drawingml/2006/lockedCanvas" xmlns:dgm="http://schemas.openxmlformats.org/drawingml/2006/diagram" xmlns:wps="http://schemas.microsoft.com/office/word/2010/wordprocessingShape" xmlns:wpg="http://schemas.microsoft.com/office/word/2010/wordprocessingGroup" xmlns:w14="http://schemas.microsoft.com/office/word/2010/wordml" xmlns:w15="http://schemas.microsoft.com/office/word/2012/wordml" xmlns:w16="http://schemas.microsoft.com/office/word/2018/wordml" xmlns:w16cex="http://schemas.microsoft.com/office/word/2018/wordml/cex" xmlns:w16cid="http://schemas.microsoft.com/office/word/2016/wordml/cid" xmlns:cr="http://schemas.microsoft.com/office/comments/2020/reactions">
+<w:document xmlns:mc="http://schemas.openxmlformats.org/markup-compatibility/2006" xmlns:o="urn:schemas-microsoft-com:office:office" xmlns:r="http://schemas.openxmlformats.org/officeDocument/2006/relationships" xmlns:m="http://schemas.openxmlformats.org/officeDocument/2006/math" xmlns:v="urn:schemas-microsoft-com:vml" xmlns:wp="http://schemas.openxmlformats.org/drawingml/2006/wordprocessingDrawing" xmlns:w10="urn:schemas-microsoft-com:office:word" xmlns:w="http://schemas.openxmlformats.org/wordprocessingml/2006/main" xmlns:wne="http://schemas.microsoft.com/office/word/2006/wordml" xmlns:sl="http://schemas.openxmlformats.org/schemaLibrary/2006/main" xmlns:a="http://schemas.openxmlformats.org/drawingml/2006/main" xmlns:pic="http://schemas.openxmlformats.org/drawingml/2006/picture" xmlns:c="http://schemas.openxmlformats.org/drawingml/2006/chart" xmlns:lc="http://schemas.openxmlformats.org/drawingml/2006/lockedCanvas" xmlns:dgm="http://schemas.openxmlformats.org/drawingml/2006/diagram" xmlns:wps="http://schemas.microsoft.com/office/word/2010/wordprocessingShape" xmlns:wpg="http://schemas.microsoft.com/office/word/2010/wordprocessingGroup" xmlns:w14="http://schemas.microsoft.com/office/word/2010/wordml" xmlns:w15="http://schemas.microsoft.com/office/word/2012/wordml" xmlns:w16="http://schemas.microsoft.com/office/word/2018/wordml" xmlns:w16cex="http://schemas.microsoft.com/office/word/2018/wordml/cex" xmlns:w16cid="http://schemas.microsoft.com/office/word/2016/wordml/cid" xmlns="http://schemas.microsoft.com/office/tasks/2019/documenttasks" xmlns:cr="http://schemas.microsoft.com/office/comments/2020/reactions">
   <w:body>
     <w:p>
       <w:pPr>
@@ -256,21 +256,7 @@
           <w:rFonts w:ascii="Verdana" w:cs="Verdana" w:eastAsia="Verdana" w:hAnsi="Verdana"/>
           <w:rtl w:val="0"/>
         </w:rPr>
-        <w:t xml:space="preserve"> </w:t>
-      </w:r>
-      <w:r>
-        <w:rPr>
-          <w:rFonts w:ascii="Verdana" w:cs="Verdana" w:eastAsia="Verdana" w:hAnsi="Verdana"/>
-          <w:rtl w:val="0"/>
-        </w:rPr>
-        <w:t xml:space="preserve">{fecha</w:t>
-      </w:r>
-      <w:r>
-        <w:rPr>
-          <w:rFonts w:ascii="Verdana" w:cs="Verdana" w:eastAsia="Verdana" w:hAnsi="Verdana"/>
-          <w:rtl w:val="0"/>
-        </w:rPr>
-        <w:t xml:space="preserve">}</w:t>
+        <w:t xml:space="preserve"> {fecha}</w:t>
       </w:r>
       <w:r>
         <w:rPr>
@@ -301,23 +287,31 @@
         <w:tblpPr w:leftFromText="180" w:rightFromText="180" w:topFromText="180" w:bottomFromText="180" w:vertAnchor="text" w:horzAnchor="text" w:tblpX="-20.99999999999966" w:tblpY="0"/>
         <w:tblW w:w="9480.0" w:type="dxa"/>
         <w:jc w:val="left"/>
+        <w:tblBorders>
+          <w:top w:color="000000" w:space="0" w:sz="4" w:val="single"/>
+          <w:left w:color="000000" w:space="0" w:sz="4" w:val="single"/>
+          <w:bottom w:color="000000" w:space="0" w:sz="4" w:val="single"/>
+          <w:right w:color="000000" w:space="0" w:sz="4" w:val="single"/>
+          <w:insideH w:color="000000" w:space="0" w:sz="4" w:val="single"/>
+          <w:insideV w:color="000000" w:space="0" w:sz="4" w:val="single"/>
+        </w:tblBorders>
         <w:tblLayout w:type="fixed"/>
         <w:tblLook w:val="0000"/>
       </w:tblPr>
       <w:tblGrid>
-        <w:gridCol w:w="2760"/>
-        <w:gridCol w:w="6720"/>
+        <w:gridCol w:w="2550"/>
+        <w:gridCol w:w="6930"/>
         <w:tblGridChange w:id="0">
           <w:tblGrid>
-            <w:gridCol w:w="2760"/>
-            <w:gridCol w:w="6720"/>
+            <w:gridCol w:w="2550"/>
+            <w:gridCol w:w="6930"/>
           </w:tblGrid>
         </w:tblGridChange>
       </w:tblGrid>
       <w:tr>
         <w:trPr>
           <w:cantSplit w:val="0"/>
-          <w:trHeight w:val="673.511811023622" w:hRule="atLeast"/>
+          <w:trHeight w:val="560.1259842519686" w:hRule="atLeast"/>
           <w:tblHeader w:val="0"/>
         </w:trPr>
         <w:tc>
@@ -378,7 +372,7 @@
       <w:tr>
         <w:trPr>
           <w:cantSplit w:val="0"/>
-          <w:trHeight w:val="673.511811023622" w:hRule="atLeast"/>
+          <w:trHeight w:val="560.1259842519686" w:hRule="atLeast"/>
           <w:tblHeader w:val="0"/>
         </w:trPr>
         <w:tc>
@@ -439,7 +433,7 @@
       <w:tr>
         <w:trPr>
           <w:cantSplit w:val="0"/>
-          <w:trHeight w:val="673.511811023622" w:hRule="atLeast"/>
+          <w:trHeight w:val="560.1259842519686" w:hRule="atLeast"/>
           <w:tblHeader w:val="0"/>
         </w:trPr>
         <w:tc>
@@ -500,7 +494,7 @@
       <w:tr>
         <w:trPr>
           <w:cantSplit w:val="0"/>
-          <w:trHeight w:val="673.511811023622" w:hRule="atLeast"/>
+          <w:trHeight w:val="560.1259842519686" w:hRule="atLeast"/>
           <w:tblHeader w:val="0"/>
         </w:trPr>
         <w:tc>
@@ -550,7 +544,48 @@
                 <w:rFonts w:ascii="Verdana" w:cs="Verdana" w:eastAsia="Verdana" w:hAnsi="Verdana"/>
                 <w:rtl w:val="0"/>
               </w:rPr>
-              <w:t xml:space="preserve">{jurado}</w:t>
+              <w:t xml:space="preserve">{juradoInterno}</w:t>
+            </w:r>
+          </w:p>
+          <w:p>
+            <w:pPr>
+              <w:spacing w:after="0" w:line="240" w:lineRule="auto"/>
+              <w:rPr>
+                <w:rFonts w:ascii="Verdana" w:cs="Verdana" w:eastAsia="Verdana" w:hAnsi="Verdana"/>
+              </w:rPr>
+            </w:pPr>
+            <w:r>
+              <w:rPr>
+                <w:rtl w:val="0"/>
+              </w:rPr>
+            </w:r>
+          </w:p>
+          <w:p>
+            <w:pPr>
+              <w:spacing w:after="0" w:line="240" w:lineRule="auto"/>
+              <w:rPr>
+                <w:rFonts w:ascii="Verdana" w:cs="Verdana" w:eastAsia="Verdana" w:hAnsi="Verdana"/>
+              </w:rPr>
+            </w:pPr>
+            <w:r>
+              <w:rPr>
+                <w:rFonts w:ascii="Verdana" w:cs="Verdana" w:eastAsia="Verdana" w:hAnsi="Verdana"/>
+                <w:rtl w:val="0"/>
+              </w:rPr>
+              <w:t xml:space="preserve">{juradoExterno}</w:t>
+            </w:r>
+          </w:p>
+          <w:p>
+            <w:pPr>
+              <w:spacing w:after="0" w:line="240" w:lineRule="auto"/>
+              <w:rPr>
+                <w:rFonts w:ascii="Verdana" w:cs="Verdana" w:eastAsia="Verdana" w:hAnsi="Verdana"/>
+              </w:rPr>
+            </w:pPr>
+            <w:r>
+              <w:rPr>
+                <w:rtl w:val="0"/>
+              </w:rPr>
             </w:r>
           </w:p>
         </w:tc>
@@ -558,7 +593,7 @@
       <w:tr>
         <w:trPr>
           <w:cantSplit w:val="0"/>
-          <w:trHeight w:val="673.511811023622" w:hRule="atLeast"/>
+          <w:trHeight w:val="560.1259842519686" w:hRule="atLeast"/>
           <w:tblHeader w:val="0"/>
         </w:trPr>
         <w:tc>
@@ -635,7 +670,7 @@
       <w:tr>
         <w:trPr>
           <w:cantSplit w:val="0"/>
-          <w:trHeight w:val="673.511811023622" w:hRule="atLeast"/>
+          <w:trHeight w:val="560.1259842519686" w:hRule="atLeast"/>
           <w:tblHeader w:val="0"/>
         </w:trPr>
         <w:tc>
@@ -688,8 +723,6 @@
               <w:ind w:left="720" w:hanging="360"/>
               <w:rPr>
                 <w:rFonts w:ascii="Verdana" w:cs="Verdana" w:eastAsia="Verdana" w:hAnsi="Verdana"/>
-                <w:sz w:val="22"/>
-                <w:szCs w:val="22"/>
               </w:rPr>
             </w:pPr>
             <w:r>
@@ -698,23 +731,6 @@
                 <w:rtl w:val="0"/>
               </w:rPr>
               <w:t xml:space="preserve">Aprobado</w:t>
-            </w:r>
-          </w:p>
-          <w:p>
-            <w:pPr>
-              <w:tabs>
-                <w:tab w:val="left" w:leader="none" w:pos="709"/>
-              </w:tabs>
-              <w:spacing w:after="0" w:line="240" w:lineRule="auto"/>
-              <w:ind w:left="720" w:firstLine="0"/>
-              <w:rPr>
-                <w:rFonts w:ascii="Verdana" w:cs="Verdana" w:eastAsia="Verdana" w:hAnsi="Verdana"/>
-              </w:rPr>
-            </w:pPr>
-            <w:r>
-              <w:rPr>
-                <w:rtl w:val="0"/>
-              </w:rPr>
             </w:r>
           </w:p>
           <w:p>
@@ -730,8 +746,6 @@
               <w:ind w:left="720" w:hanging="360"/>
               <w:rPr>
                 <w:rFonts w:ascii="Verdana" w:cs="Verdana" w:eastAsia="Verdana" w:hAnsi="Verdana"/>
-                <w:sz w:val="22"/>
-                <w:szCs w:val="22"/>
               </w:rPr>
             </w:pPr>
             <w:r>
@@ -740,23 +754,6 @@
                 <w:rtl w:val="0"/>
               </w:rPr>
               <w:t xml:space="preserve">Aplazado</w:t>
-            </w:r>
-          </w:p>
-          <w:p>
-            <w:pPr>
-              <w:tabs>
-                <w:tab w:val="left" w:leader="none" w:pos="709"/>
-              </w:tabs>
-              <w:spacing w:after="0" w:line="240" w:lineRule="auto"/>
-              <w:ind w:left="720" w:firstLine="0"/>
-              <w:rPr>
-                <w:rFonts w:ascii="Verdana" w:cs="Verdana" w:eastAsia="Verdana" w:hAnsi="Verdana"/>
-              </w:rPr>
-            </w:pPr>
-            <w:r>
-              <w:rPr>
-                <w:rtl w:val="0"/>
-              </w:rPr>
             </w:r>
           </w:p>
           <w:p>
@@ -772,8 +769,6 @@
               <w:ind w:left="720" w:hanging="360"/>
               <w:rPr>
                 <w:rFonts w:ascii="Verdana" w:cs="Verdana" w:eastAsia="Verdana" w:hAnsi="Verdana"/>
-                <w:sz w:val="22"/>
-                <w:szCs w:val="22"/>
               </w:rPr>
             </w:pPr>
             <w:r>
@@ -802,11 +797,21 @@
           </w:tcPr>
           <w:p>
             <w:pPr>
-              <w:tabs>
-                <w:tab w:val="left" w:leader="none" w:pos="709"/>
-              </w:tabs>
-              <w:spacing w:after="0" w:line="240" w:lineRule="auto"/>
-              <w:jc w:val="both"/>
+              <w:keepNext w:val="0"/>
+              <w:keepLines w:val="0"/>
+              <w:pageBreakBefore w:val="0"/>
+              <w:widowControl w:val="0"/>
+              <w:pBdr>
+                <w:top w:space="0" w:sz="0" w:val="nil"/>
+                <w:left w:space="0" w:sz="0" w:val="nil"/>
+                <w:bottom w:space="0" w:sz="0" w:val="nil"/>
+                <w:right w:space="0" w:sz="0" w:val="nil"/>
+                <w:between w:space="0" w:sz="0" w:val="nil"/>
+              </w:pBdr>
+              <w:shd w:fill="auto" w:val="clear"/>
+              <w:spacing w:after="0" w:before="0" w:line="276" w:lineRule="auto"/>
+              <w:ind w:left="0" w:right="0" w:firstLine="0"/>
+              <w:jc w:val="left"/>
               <w:rPr>
                 <w:rFonts w:ascii="Verdana" w:cs="Verdana" w:eastAsia="Verdana" w:hAnsi="Verdana"/>
               </w:rPr>
@@ -828,11 +833,21 @@
           </w:tcPr>
           <w:p>
             <w:pPr>
-              <w:tabs>
-                <w:tab w:val="left" w:leader="none" w:pos="709"/>
-              </w:tabs>
-              <w:spacing w:after="0" w:line="240" w:lineRule="auto"/>
-              <w:jc w:val="both"/>
+              <w:keepNext w:val="0"/>
+              <w:keepLines w:val="0"/>
+              <w:pageBreakBefore w:val="0"/>
+              <w:widowControl w:val="0"/>
+              <w:pBdr>
+                <w:top w:space="0" w:sz="0" w:val="nil"/>
+                <w:left w:space="0" w:sz="0" w:val="nil"/>
+                <w:bottom w:space="0" w:sz="0" w:val="nil"/>
+                <w:right w:space="0" w:sz="0" w:val="nil"/>
+                <w:between w:space="0" w:sz="0" w:val="nil"/>
+              </w:pBdr>
+              <w:shd w:fill="auto" w:val="clear"/>
+              <w:spacing w:after="0" w:before="0" w:line="276" w:lineRule="auto"/>
+              <w:ind w:left="0" w:right="0" w:firstLine="0"/>
+              <w:jc w:val="left"/>
               <w:rPr>
                 <w:rFonts w:ascii="Verdana" w:cs="Verdana" w:eastAsia="Verdana" w:hAnsi="Verdana"/>
               </w:rPr>
@@ -898,6 +913,14 @@
         <w:jc w:val="both"/>
         <w:rPr>
           <w:rFonts w:ascii="Verdana" w:cs="Verdana" w:eastAsia="Verdana" w:hAnsi="Verdana"/>
+          <w:b w:val="0"/>
+          <w:i w:val="0"/>
+          <w:smallCaps w:val="0"/>
+          <w:strike w:val="0"/>
+          <w:color w:val="000000"/>
+          <w:u w:val="none"/>
+          <w:shd w:fill="auto" w:val="clear"/>
+          <w:vertAlign w:val="baseline"/>
         </w:rPr>
       </w:pPr>
       <w:r>
@@ -914,11 +937,6 @@
           <w:rtl w:val="0"/>
         </w:rPr>
         <w:t xml:space="preserve">Firman:</w:t>
-      </w:r>
-      <w:r>
-        <w:rPr>
-          <w:rtl w:val="0"/>
-        </w:rPr>
       </w:r>
     </w:p>
     <w:p>
@@ -938,7 +956,7 @@
         <w:tabs>
           <w:tab w:val="left" w:leader="none" w:pos="709"/>
         </w:tabs>
-        <w:spacing w:after="0" w:before="0" w:line="240" w:lineRule="auto"/>
+        <w:spacing w:after="0" w:before="0" w:line="48.00000000000001" w:lineRule="auto"/>
         <w:ind w:left="0" w:right="0" w:firstLine="0"/>
         <w:jc w:val="both"/>
         <w:rPr>
@@ -960,15 +978,102 @@
         <w:tblLook w:val="0600"/>
       </w:tblPr>
       <w:tblGrid>
-        <w:gridCol w:w="2610"/>
-        <w:gridCol w:w="6300"/>
+        <w:gridCol w:w="3075"/>
+        <w:gridCol w:w="5835"/>
         <w:tblGridChange w:id="0">
           <w:tblGrid>
-            <w:gridCol w:w="2610"/>
-            <w:gridCol w:w="6300"/>
+            <w:gridCol w:w="3075"/>
+            <w:gridCol w:w="5835"/>
           </w:tblGrid>
         </w:tblGridChange>
       </w:tblGrid>
+      <w:tr>
+        <w:trPr>
+          <w:cantSplit w:val="0"/>
+          <w:trHeight w:val="751.748031496063" w:hRule="atLeast"/>
+          <w:tblHeader w:val="0"/>
+        </w:trPr>
+        <w:tc>
+          <w:tcPr>
+            <w:shd w:fill="auto" w:val="clear"/>
+            <w:tcMar>
+              <w:top w:w="100.0" w:type="dxa"/>
+              <w:left w:w="100.0" w:type="dxa"/>
+              <w:bottom w:w="100.0" w:type="dxa"/>
+              <w:right w:w="100.0" w:type="dxa"/>
+            </w:tcMar>
+            <w:vAlign w:val="top"/>
+          </w:tcPr>
+          <w:p>
+            <w:pPr>
+              <w:keepNext w:val="0"/>
+              <w:keepLines w:val="0"/>
+              <w:widowControl w:val="0"/>
+              <w:pBdr>
+                <w:top w:space="0" w:sz="0" w:val="nil"/>
+                <w:left w:space="0" w:sz="0" w:val="nil"/>
+                <w:bottom w:space="0" w:sz="0" w:val="nil"/>
+                <w:right w:space="0" w:sz="0" w:val="nil"/>
+                <w:between w:space="0" w:sz="0" w:val="nil"/>
+              </w:pBdr>
+              <w:shd w:fill="auto" w:val="clear"/>
+              <w:spacing w:after="0" w:before="0" w:line="240" w:lineRule="auto"/>
+              <w:ind w:left="0" w:right="0" w:firstLine="0"/>
+              <w:jc w:val="left"/>
+              <w:rPr>
+                <w:rFonts w:ascii="Verdana" w:cs="Verdana" w:eastAsia="Verdana" w:hAnsi="Verdana"/>
+              </w:rPr>
+            </w:pPr>
+            <w:r>
+              <w:rPr>
+                <w:rFonts w:ascii="Verdana" w:cs="Verdana" w:eastAsia="Verdana" w:hAnsi="Verdana"/>
+                <w:rtl w:val="0"/>
+              </w:rPr>
+              <w:t xml:space="preserve">{juradoInternoFirma}</w:t>
+            </w:r>
+          </w:p>
+        </w:tc>
+        <w:tc>
+          <w:tcPr>
+            <w:shd w:fill="auto" w:val="clear"/>
+            <w:tcMar>
+              <w:top w:w="100.0" w:type="dxa"/>
+              <w:left w:w="100.0" w:type="dxa"/>
+              <w:bottom w:w="100.0" w:type="dxa"/>
+              <w:right w:w="100.0" w:type="dxa"/>
+            </w:tcMar>
+            <w:vAlign w:val="top"/>
+          </w:tcPr>
+          <w:p>
+            <w:pPr>
+              <w:keepNext w:val="0"/>
+              <w:keepLines w:val="0"/>
+              <w:widowControl w:val="0"/>
+              <w:pBdr>
+                <w:top w:space="0" w:sz="0" w:val="nil"/>
+                <w:left w:space="0" w:sz="0" w:val="nil"/>
+                <w:bottom w:space="0" w:sz="0" w:val="nil"/>
+                <w:right w:space="0" w:sz="0" w:val="nil"/>
+                <w:between w:space="0" w:sz="0" w:val="nil"/>
+              </w:pBdr>
+              <w:shd w:fill="auto" w:val="clear"/>
+              <w:spacing w:after="0" w:before="0" w:line="240" w:lineRule="auto"/>
+              <w:ind w:left="0" w:right="0" w:firstLine="0"/>
+              <w:jc w:val="left"/>
+              <w:rPr>
+                <w:rFonts w:ascii="Verdana" w:cs="Verdana" w:eastAsia="Verdana" w:hAnsi="Verdana"/>
+              </w:rPr>
+            </w:pPr>
+            <w:r>
+              <w:rPr>
+                <w:rFonts w:ascii="Verdana" w:cs="Verdana" w:eastAsia="Verdana" w:hAnsi="Verdana"/>
+                <w:rtl w:val="0"/>
+              </w:rPr>
+              <w:t xml:space="preserve">  __________________________</w:t>
+            </w:r>
+          </w:p>
+        </w:tc>
+      </w:tr>
       <w:tr>
         <w:trPr>
           <w:cantSplit w:val="0"/>
@@ -987,21 +1092,8 @@
           </w:tcPr>
           <w:p>
             <w:pPr>
-              <w:keepNext w:val="0"/>
-              <w:keepLines w:val="0"/>
-              <w:pageBreakBefore w:val="0"/>
               <w:widowControl w:val="0"/>
-              <w:pBdr>
-                <w:top w:space="0" w:sz="0" w:val="nil"/>
-                <w:left w:space="0" w:sz="0" w:val="nil"/>
-                <w:bottom w:space="0" w:sz="0" w:val="nil"/>
-                <w:right w:space="0" w:sz="0" w:val="nil"/>
-                <w:between w:space="0" w:sz="0" w:val="nil"/>
-              </w:pBdr>
-              <w:shd w:fill="auto" w:val="clear"/>
-              <w:spacing w:after="0" w:before="0" w:line="240" w:lineRule="auto"/>
-              <w:ind w:left="0" w:right="0" w:firstLine="0"/>
-              <w:jc w:val="left"/>
+              <w:spacing w:after="0" w:line="240" w:lineRule="auto"/>
               <w:rPr>
                 <w:rFonts w:ascii="Verdana" w:cs="Verdana" w:eastAsia="Verdana" w:hAnsi="Verdana"/>
               </w:rPr>
@@ -1011,7 +1103,7 @@
                 <w:rFonts w:ascii="Verdana" w:cs="Verdana" w:eastAsia="Verdana" w:hAnsi="Verdana"/>
                 <w:rtl w:val="0"/>
               </w:rPr>
-              <w:t xml:space="preserve">{juradoFirma}</w:t>
+              <w:t xml:space="preserve">{juradoExternoFirma}</w:t>
             </w:r>
           </w:p>
         </w:tc>
@@ -1028,21 +1120,8 @@
           </w:tcPr>
           <w:p>
             <w:pPr>
-              <w:keepNext w:val="0"/>
-              <w:keepLines w:val="0"/>
-              <w:pageBreakBefore w:val="0"/>
               <w:widowControl w:val="0"/>
-              <w:pBdr>
-                <w:top w:space="0" w:sz="0" w:val="nil"/>
-                <w:left w:space="0" w:sz="0" w:val="nil"/>
-                <w:bottom w:space="0" w:sz="0" w:val="nil"/>
-                <w:right w:space="0" w:sz="0" w:val="nil"/>
-                <w:between w:space="0" w:sz="0" w:val="nil"/>
-              </w:pBdr>
-              <w:shd w:fill="auto" w:val="clear"/>
-              <w:spacing w:after="0" w:before="0" w:line="240" w:lineRule="auto"/>
-              <w:ind w:left="0" w:right="0" w:firstLine="0"/>
-              <w:jc w:val="left"/>
+              <w:spacing w:after="0" w:line="240" w:lineRule="auto"/>
               <w:rPr>
                 <w:rFonts w:ascii="Verdana" w:cs="Verdana" w:eastAsia="Verdana" w:hAnsi="Verdana"/>
               </w:rPr>
@@ -1100,12 +1179,11 @@
 </file>
 
 <file path=word/footer1.xml><?xml version="1.0" encoding="utf-8"?>
-<w:ftr xmlns:mc="http://schemas.openxmlformats.org/markup-compatibility/2006" xmlns:o="urn:schemas-microsoft-com:office:office" xmlns:r="http://schemas.openxmlformats.org/officeDocument/2006/relationships" xmlns:m="http://schemas.openxmlformats.org/officeDocument/2006/math" xmlns:v="urn:schemas-microsoft-com:vml" xmlns:wp="http://schemas.openxmlformats.org/drawingml/2006/wordprocessingDrawing" xmlns:w10="urn:schemas-microsoft-com:office:word" xmlns:w="http://schemas.openxmlformats.org/wordprocessingml/2006/main" xmlns:wne="http://schemas.microsoft.com/office/word/2006/wordml" xmlns:sl="http://schemas.openxmlformats.org/schemaLibrary/2006/main" xmlns:a="http://schemas.openxmlformats.org/drawingml/2006/main" xmlns:pic="http://schemas.openxmlformats.org/drawingml/2006/picture" xmlns:c="http://schemas.openxmlformats.org/drawingml/2006/chart" xmlns:lc="http://schemas.openxmlformats.org/drawingml/2006/lockedCanvas" xmlns:dgm="http://schemas.openxmlformats.org/drawingml/2006/diagram" xmlns:wps="http://schemas.microsoft.com/office/word/2010/wordprocessingShape" xmlns:wpg="http://schemas.microsoft.com/office/word/2010/wordprocessingGroup" xmlns:w14="http://schemas.microsoft.com/office/word/2010/wordml" xmlns:w15="http://schemas.microsoft.com/office/word/2012/wordml" xmlns:w16="http://schemas.microsoft.com/office/word/2018/wordml" xmlns:w16cex="http://schemas.microsoft.com/office/word/2018/wordml/cex" xmlns:w16cid="http://schemas.microsoft.com/office/word/2016/wordml/cid" xmlns:cr="http://schemas.microsoft.com/office/comments/2020/reactions">
+<w:ftr xmlns:mc="http://schemas.openxmlformats.org/markup-compatibility/2006" xmlns:o="urn:schemas-microsoft-com:office:office" xmlns:r="http://schemas.openxmlformats.org/officeDocument/2006/relationships" xmlns:m="http://schemas.openxmlformats.org/officeDocument/2006/math" xmlns:v="urn:schemas-microsoft-com:vml" xmlns:wp="http://schemas.openxmlformats.org/drawingml/2006/wordprocessingDrawing" xmlns:w10="urn:schemas-microsoft-com:office:word" xmlns:w="http://schemas.openxmlformats.org/wordprocessingml/2006/main" xmlns:wne="http://schemas.microsoft.com/office/word/2006/wordml" xmlns:sl="http://schemas.openxmlformats.org/schemaLibrary/2006/main" xmlns:a="http://schemas.openxmlformats.org/drawingml/2006/main" xmlns:pic="http://schemas.openxmlformats.org/drawingml/2006/picture" xmlns:c="http://schemas.openxmlformats.org/drawingml/2006/chart" xmlns:lc="http://schemas.openxmlformats.org/drawingml/2006/lockedCanvas" xmlns:dgm="http://schemas.openxmlformats.org/drawingml/2006/diagram" xmlns:wps="http://schemas.microsoft.com/office/word/2010/wordprocessingShape" xmlns:wpg="http://schemas.microsoft.com/office/word/2010/wordprocessingGroup" xmlns:w14="http://schemas.microsoft.com/office/word/2010/wordml" xmlns:w15="http://schemas.microsoft.com/office/word/2012/wordml" xmlns:w16="http://schemas.microsoft.com/office/word/2018/wordml" xmlns:w16cex="http://schemas.microsoft.com/office/word/2018/wordml/cex" xmlns:w16cid="http://schemas.microsoft.com/office/word/2016/wordml/cid" xmlns="http://schemas.microsoft.com/office/tasks/2019/documenttasks" xmlns:cr="http://schemas.microsoft.com/office/comments/2020/reactions">
   <w:p>
     <w:pPr>
       <w:keepNext w:val="0"/>
       <w:keepLines w:val="0"/>
-      <w:pageBreakBefore w:val="0"/>
       <w:widowControl w:val="0"/>
       <w:pBdr>
         <w:top w:space="0" w:sz="0" w:val="nil"/>
@@ -1159,7 +1237,7 @@
     <w:tr>
       <w:trPr>
         <w:cantSplit w:val="0"/>
-        <w:trHeight w:val="855" w:hRule="atLeast"/>
+        <w:trHeight w:val="2243.876953125" w:hRule="atLeast"/>
         <w:tblHeader w:val="0"/>
       </w:trPr>
       <w:tc>
@@ -1170,7 +1248,7 @@
               <w:tab w:val="left" w:leader="none" w:pos="709"/>
             </w:tabs>
             <w:spacing w:line="240" w:lineRule="auto"/>
-            <w:jc w:val="both"/>
+            <w:jc w:val="center"/>
             <w:rPr>
               <w:rFonts w:ascii="Verdana" w:cs="Verdana" w:eastAsia="Verdana" w:hAnsi="Verdana"/>
             </w:rPr>
@@ -1210,12 +1288,12 @@
               <wp:inline distB="114300" distT="114300" distL="114300" distR="114300">
                 <wp:extent cx="1707755" cy="1073738"/>
                 <wp:effectExtent b="0" l="0" r="0" t="0"/>
-                <wp:docPr id="2" name="image2.png"/>
+                <wp:docPr id="2" name="image1.png"/>
                 <a:graphic>
                   <a:graphicData uri="http://schemas.openxmlformats.org/drawingml/2006/picture">
                     <pic:pic>
                       <pic:nvPicPr>
-                        <pic:cNvPr id="0" name="image2.png"/>
+                        <pic:cNvPr id="0" name="image1.png"/>
                         <pic:cNvPicPr preferRelativeResize="0"/>
                       </pic:nvPicPr>
                       <pic:blipFill>
@@ -1261,6 +1339,7 @@
               <w:tab w:val="center" w:leader="none" w:pos="4252"/>
               <w:tab w:val="right" w:leader="none" w:pos="8504"/>
             </w:tabs>
+            <w:jc w:val="center"/>
             <w:rPr>
               <w:rFonts w:ascii="Garamond" w:cs="Garamond" w:eastAsia="Garamond" w:hAnsi="Garamond"/>
               <w:color w:val="1f497d"/>
@@ -1370,7 +1449,6 @@
           <w:pPr>
             <w:keepNext w:val="0"/>
             <w:keepLines w:val="0"/>
-            <w:pageBreakBefore w:val="0"/>
             <w:widowControl w:val="1"/>
             <w:pBdr>
               <w:top w:space="0" w:sz="0" w:val="nil"/>
@@ -1423,7 +1501,6 @@
           <w:pPr>
             <w:keepNext w:val="0"/>
             <w:keepLines w:val="0"/>
-            <w:pageBreakBefore w:val="0"/>
             <w:widowControl w:val="1"/>
             <w:pBdr>
               <w:top w:space="0" w:sz="0" w:val="nil"/>
@@ -1476,7 +1553,6 @@
           <w:pPr>
             <w:keepNext w:val="0"/>
             <w:keepLines w:val="0"/>
-            <w:pageBreakBefore w:val="0"/>
             <w:widowControl w:val="1"/>
             <w:pBdr>
               <w:top w:space="0" w:sz="0" w:val="nil"/>
@@ -1573,7 +1649,6 @@
     <w:pPr>
       <w:keepNext w:val="0"/>
       <w:keepLines w:val="0"/>
-      <w:pageBreakBefore w:val="0"/>
       <w:widowControl w:val="1"/>
       <w:pBdr>
         <w:top w:space="0" w:sz="0" w:val="nil"/>
@@ -1614,12 +1689,11 @@
 </file>
 
 <file path=word/header1.xml><?xml version="1.0" encoding="utf-8"?>
-<w:hdr xmlns:mc="http://schemas.openxmlformats.org/markup-compatibility/2006" xmlns:o="urn:schemas-microsoft-com:office:office" xmlns:r="http://schemas.openxmlformats.org/officeDocument/2006/relationships" xmlns:m="http://schemas.openxmlformats.org/officeDocument/2006/math" xmlns:v="urn:schemas-microsoft-com:vml" xmlns:wp="http://schemas.openxmlformats.org/drawingml/2006/wordprocessingDrawing" xmlns:w10="urn:schemas-microsoft-com:office:word" xmlns:w="http://schemas.openxmlformats.org/wordprocessingml/2006/main" xmlns:wne="http://schemas.microsoft.com/office/word/2006/wordml" xmlns:sl="http://schemas.openxmlformats.org/schemaLibrary/2006/main" xmlns:a="http://schemas.openxmlformats.org/drawingml/2006/main" xmlns:pic="http://schemas.openxmlformats.org/drawingml/2006/picture" xmlns:c="http://schemas.openxmlformats.org/drawingml/2006/chart" xmlns:lc="http://schemas.openxmlformats.org/drawingml/2006/lockedCanvas" xmlns:dgm="http://schemas.openxmlformats.org/drawingml/2006/diagram" xmlns:wps="http://schemas.microsoft.com/office/word/2010/wordprocessingShape" xmlns:wpg="http://schemas.microsoft.com/office/word/2010/wordprocessingGroup" xmlns:w14="http://schemas.microsoft.com/office/word/2010/wordml" xmlns:w15="http://schemas.microsoft.com/office/word/2012/wordml" xmlns:w16="http://schemas.microsoft.com/office/word/2018/wordml" xmlns:w16cex="http://schemas.microsoft.com/office/word/2018/wordml/cex" xmlns:w16cid="http://schemas.microsoft.com/office/word/2016/wordml/cid" xmlns:cr="http://schemas.microsoft.com/office/comments/2020/reactions">
+<w:hdr xmlns:mc="http://schemas.openxmlformats.org/markup-compatibility/2006" xmlns:o="urn:schemas-microsoft-com:office:office" xmlns:r="http://schemas.openxmlformats.org/officeDocument/2006/relationships" xmlns:m="http://schemas.openxmlformats.org/officeDocument/2006/math" xmlns:v="urn:schemas-microsoft-com:vml" xmlns:wp="http://schemas.openxmlformats.org/drawingml/2006/wordprocessingDrawing" xmlns:w10="urn:schemas-microsoft-com:office:word" xmlns:w="http://schemas.openxmlformats.org/wordprocessingml/2006/main" xmlns:wne="http://schemas.microsoft.com/office/word/2006/wordml" xmlns:sl="http://schemas.openxmlformats.org/schemaLibrary/2006/main" xmlns:a="http://schemas.openxmlformats.org/drawingml/2006/main" xmlns:pic="http://schemas.openxmlformats.org/drawingml/2006/picture" xmlns:c="http://schemas.openxmlformats.org/drawingml/2006/chart" xmlns:lc="http://schemas.openxmlformats.org/drawingml/2006/lockedCanvas" xmlns:dgm="http://schemas.openxmlformats.org/drawingml/2006/diagram" xmlns:wps="http://schemas.microsoft.com/office/word/2010/wordprocessingShape" xmlns:wpg="http://schemas.microsoft.com/office/word/2010/wordprocessingGroup" xmlns:w14="http://schemas.microsoft.com/office/word/2010/wordml" xmlns:w15="http://schemas.microsoft.com/office/word/2012/wordml" xmlns:w16="http://schemas.microsoft.com/office/word/2018/wordml" xmlns:w16cex="http://schemas.microsoft.com/office/word/2018/wordml/cex" xmlns:w16cid="http://schemas.microsoft.com/office/word/2016/wordml/cid" xmlns="http://schemas.microsoft.com/office/tasks/2019/documenttasks" xmlns:cr="http://schemas.microsoft.com/office/comments/2020/reactions">
   <w:p>
     <w:pPr>
       <w:keepNext w:val="0"/>
       <w:keepLines w:val="0"/>
-      <w:pageBreakBefore w:val="0"/>
       <w:widowControl w:val="0"/>
       <w:pBdr>
         <w:top w:space="0" w:sz="0" w:val="nil"/>
@@ -1684,7 +1758,6 @@
           <w:pPr>
             <w:keepNext w:val="0"/>
             <w:keepLines w:val="0"/>
-            <w:pageBreakBefore w:val="0"/>
             <w:widowControl w:val="1"/>
             <w:pBdr>
               <w:top w:space="0" w:sz="0" w:val="nil"/>
@@ -1742,7 +1815,6 @@
           <w:pPr>
             <w:keepNext w:val="0"/>
             <w:keepLines w:val="0"/>
-            <w:pageBreakBefore w:val="0"/>
             <w:widowControl w:val="1"/>
             <w:pBdr>
               <w:top w:space="0" w:sz="0" w:val="nil"/>
@@ -1795,7 +1867,6 @@
           <w:pPr>
             <w:keepNext w:val="0"/>
             <w:keepLines w:val="0"/>
-            <w:pageBreakBefore w:val="0"/>
             <w:widowControl w:val="1"/>
             <w:pBdr>
               <w:top w:space="0" w:sz="0" w:val="nil"/>
@@ -1850,14 +1921,14 @@
             </w:rPr>
             <w:drawing>
               <wp:inline distB="114300" distT="114300" distL="114300" distR="114300">
-                <wp:extent cx="896303" cy="1362871"/>
+                <wp:extent cx="705803" cy="1071159"/>
                 <wp:effectExtent b="0" l="0" r="0" t="0"/>
-                <wp:docPr id="1" name="image1.png"/>
+                <wp:docPr id="1" name="image2.png"/>
                 <a:graphic>
                   <a:graphicData uri="http://schemas.openxmlformats.org/drawingml/2006/picture">
                     <pic:pic>
                       <pic:nvPicPr>
-                        <pic:cNvPr id="0" name="image1.png"/>
+                        <pic:cNvPr id="0" name="image2.png"/>
                         <pic:cNvPicPr preferRelativeResize="0"/>
                       </pic:nvPicPr>
                       <pic:blipFill>
@@ -1870,7 +1941,7 @@
                       <pic:spPr>
                         <a:xfrm>
                           <a:off x="0" y="0"/>
-                          <a:ext cx="896303" cy="1362871"/>
+                          <a:ext cx="705803" cy="1071159"/>
                         </a:xfrm>
                         <a:prstGeom prst="rect"/>
                         <a:ln/>
@@ -1894,7 +1965,6 @@
     <w:pPr>
       <w:keepNext w:val="0"/>
       <w:keepLines w:val="0"/>
-      <w:pageBreakBefore w:val="0"/>
       <w:widowControl w:val="1"/>
       <w:pBdr>
         <w:top w:space="0" w:sz="0" w:val="nil"/>
@@ -1935,7 +2005,7 @@
 </file>
 
 <file path=word/numbering.xml><?xml version="1.0" encoding="utf-8"?>
-<w:numbering xmlns:mc="http://schemas.openxmlformats.org/markup-compatibility/2006" xmlns:o="urn:schemas-microsoft-com:office:office" xmlns:r="http://schemas.openxmlformats.org/officeDocument/2006/relationships" xmlns:m="http://schemas.openxmlformats.org/officeDocument/2006/math" xmlns:v="urn:schemas-microsoft-com:vml" xmlns:wp="http://schemas.openxmlformats.org/drawingml/2006/wordprocessingDrawing" xmlns:w10="urn:schemas-microsoft-com:office:word" xmlns:w="http://schemas.openxmlformats.org/wordprocessingml/2006/main" xmlns:wne="http://schemas.microsoft.com/office/word/2006/wordml" xmlns:sl="http://schemas.openxmlformats.org/schemaLibrary/2006/main" xmlns:a="http://schemas.openxmlformats.org/drawingml/2006/main" xmlns:pic="http://schemas.openxmlformats.org/drawingml/2006/picture" xmlns:c="http://schemas.openxmlformats.org/drawingml/2006/chart" xmlns:lc="http://schemas.openxmlformats.org/drawingml/2006/lockedCanvas" xmlns:dgm="http://schemas.openxmlformats.org/drawingml/2006/diagram" xmlns:wps="http://schemas.microsoft.com/office/word/2010/wordprocessingShape" xmlns:wpg="http://schemas.microsoft.com/office/word/2010/wordprocessingGroup" xmlns:w14="http://schemas.microsoft.com/office/word/2010/wordml" xmlns:w15="http://schemas.microsoft.com/office/word/2012/wordml" xmlns:w16="http://schemas.microsoft.com/office/word/2018/wordml" xmlns:w16cex="http://schemas.microsoft.com/office/word/2018/wordml/cex" xmlns:w16cid="http://schemas.microsoft.com/office/word/2016/wordml/cid" xmlns:cr="http://schemas.microsoft.com/office/comments/2020/reactions">
+<w:numbering xmlns:mc="http://schemas.openxmlformats.org/markup-compatibility/2006" xmlns:o="urn:schemas-microsoft-com:office:office" xmlns:r="http://schemas.openxmlformats.org/officeDocument/2006/relationships" xmlns:m="http://schemas.openxmlformats.org/officeDocument/2006/math" xmlns:v="urn:schemas-microsoft-com:vml" xmlns:wp="http://schemas.openxmlformats.org/drawingml/2006/wordprocessingDrawing" xmlns:w10="urn:schemas-microsoft-com:office:word" xmlns:w="http://schemas.openxmlformats.org/wordprocessingml/2006/main" xmlns:wne="http://schemas.microsoft.com/office/word/2006/wordml" xmlns:sl="http://schemas.openxmlformats.org/schemaLibrary/2006/main" xmlns:a="http://schemas.openxmlformats.org/drawingml/2006/main" xmlns:pic="http://schemas.openxmlformats.org/drawingml/2006/picture" xmlns:c="http://schemas.openxmlformats.org/drawingml/2006/chart" xmlns:lc="http://schemas.openxmlformats.org/drawingml/2006/lockedCanvas" xmlns:dgm="http://schemas.openxmlformats.org/drawingml/2006/diagram" xmlns:wps="http://schemas.microsoft.com/office/word/2010/wordprocessingShape" xmlns:wpg="http://schemas.microsoft.com/office/word/2010/wordprocessingGroup" xmlns:w14="http://schemas.microsoft.com/office/word/2010/wordml" xmlns:w15="http://schemas.microsoft.com/office/word/2012/wordml" xmlns:w16="http://schemas.microsoft.com/office/word/2018/wordml" xmlns:w16cex="http://schemas.microsoft.com/office/word/2018/wordml/cex" xmlns:w16cid="http://schemas.microsoft.com/office/word/2016/wordml/cid" xmlns="http://schemas.microsoft.com/office/tasks/2019/documenttasks" xmlns:cr="http://schemas.microsoft.com/office/comments/2020/reactions">
   <w:abstractNum w:abstractNumId="1">
     <w:lvl w:ilvl="0">
       <w:start w:val="1"/>
@@ -2055,7 +2125,7 @@
 </file>
 
 <file path=word/styles.xml><?xml version="1.0" encoding="utf-8"?>
-<w:styles xmlns:mc="http://schemas.openxmlformats.org/markup-compatibility/2006" xmlns:o="urn:schemas-microsoft-com:office:office" xmlns:r="http://schemas.openxmlformats.org/officeDocument/2006/relationships" xmlns:m="http://schemas.openxmlformats.org/officeDocument/2006/math" xmlns:v="urn:schemas-microsoft-com:vml" xmlns:wp="http://schemas.openxmlformats.org/drawingml/2006/wordprocessingDrawing" xmlns:w10="urn:schemas-microsoft-com:office:word" xmlns:w="http://schemas.openxmlformats.org/wordprocessingml/2006/main" xmlns:wne="http://schemas.microsoft.com/office/word/2006/wordml" xmlns:sl="http://schemas.openxmlformats.org/schemaLibrary/2006/main" xmlns:a="http://schemas.openxmlformats.org/drawingml/2006/main" xmlns:pic="http://schemas.openxmlformats.org/drawingml/2006/picture" xmlns:c="http://schemas.openxmlformats.org/drawingml/2006/chart" xmlns:lc="http://schemas.openxmlformats.org/drawingml/2006/lockedCanvas" xmlns:dgm="http://schemas.openxmlformats.org/drawingml/2006/diagram" xmlns:wps="http://schemas.microsoft.com/office/word/2010/wordprocessingShape" xmlns:wpg="http://schemas.microsoft.com/office/word/2010/wordprocessingGroup" xmlns:w14="http://schemas.microsoft.com/office/word/2010/wordml" xmlns:w15="http://schemas.microsoft.com/office/word/2012/wordml" xmlns:w16="http://schemas.microsoft.com/office/word/2018/wordml" xmlns:w16cex="http://schemas.microsoft.com/office/word/2018/wordml/cex" xmlns:w16cid="http://schemas.microsoft.com/office/word/2016/wordml/cid" xmlns:cr="http://schemas.microsoft.com/office/comments/2020/reactions">
+<w:styles xmlns:mc="http://schemas.openxmlformats.org/markup-compatibility/2006" xmlns:o="urn:schemas-microsoft-com:office:office" xmlns:r="http://schemas.openxmlformats.org/officeDocument/2006/relationships" xmlns:m="http://schemas.openxmlformats.org/officeDocument/2006/math" xmlns:v="urn:schemas-microsoft-com:vml" xmlns:wp="http://schemas.openxmlformats.org/drawingml/2006/wordprocessingDrawing" xmlns:w10="urn:schemas-microsoft-com:office:word" xmlns:w="http://schemas.openxmlformats.org/wordprocessingml/2006/main" xmlns:wne="http://schemas.microsoft.com/office/word/2006/wordml" xmlns:sl="http://schemas.openxmlformats.org/schemaLibrary/2006/main" xmlns:a="http://schemas.openxmlformats.org/drawingml/2006/main" xmlns:pic="http://schemas.openxmlformats.org/drawingml/2006/picture" xmlns:c="http://schemas.openxmlformats.org/drawingml/2006/chart" xmlns:lc="http://schemas.openxmlformats.org/drawingml/2006/lockedCanvas" xmlns:dgm="http://schemas.openxmlformats.org/drawingml/2006/diagram" xmlns:wps="http://schemas.microsoft.com/office/word/2010/wordprocessingShape" xmlns:wpg="http://schemas.microsoft.com/office/word/2010/wordprocessingGroup" xmlns:w14="http://schemas.microsoft.com/office/word/2010/wordml" xmlns:w15="http://schemas.microsoft.com/office/word/2012/wordml" xmlns:w16="http://schemas.microsoft.com/office/word/2018/wordml" xmlns:w16cex="http://schemas.microsoft.com/office/word/2018/wordml/cex" xmlns:w16cid="http://schemas.microsoft.com/office/word/2016/wordml/cid" xmlns="http://schemas.microsoft.com/office/tasks/2019/documenttasks" xmlns:cr="http://schemas.microsoft.com/office/comments/2020/reactions">
   <w:docDefaults>
     <w:rPrDefault>
       <w:rPr>
@@ -2212,9 +2282,9 @@
       <w:tblStyleColBandSize w:val="1"/>
       <w:tblCellMar>
         <w:top w:w="0.0" w:type="dxa"/>
-        <w:left w:w="10.0" w:type="dxa"/>
+        <w:left w:w="115.0" w:type="dxa"/>
         <w:bottom w:w="0.0" w:type="dxa"/>
-        <w:right w:w="10.0" w:type="dxa"/>
+        <w:right w:w="115.0" w:type="dxa"/>
       </w:tblCellMar>
     </w:tblPr>
     <w:tblStylePr w:type="band1Horz">
@@ -2260,48 +2330,12 @@
       <w:tblStyleRowBandSize w:val="1"/>
       <w:tblStyleColBandSize w:val="1"/>
       <w:tblCellMar>
-        <w:top w:w="100.0" w:type="dxa"/>
-        <w:left w:w="100.0" w:type="dxa"/>
-        <w:bottom w:w="100.0" w:type="dxa"/>
-        <w:right w:w="100.0" w:type="dxa"/>
+        <w:top w:w="0.0" w:type="dxa"/>
+        <w:left w:w="115.0" w:type="dxa"/>
+        <w:bottom w:w="0.0" w:type="dxa"/>
+        <w:right w:w="115.0" w:type="dxa"/>
       </w:tblCellMar>
     </w:tblPr>
-    <w:tblStylePr w:type="band1Horz">
-      <w:tcPr/>
-    </w:tblStylePr>
-    <w:tblStylePr w:type="band1Vert">
-      <w:tcPr/>
-    </w:tblStylePr>
-    <w:tblStylePr w:type="band2Horz">
-      <w:tcPr/>
-    </w:tblStylePr>
-    <w:tblStylePr w:type="band2Vert">
-      <w:tcPr/>
-    </w:tblStylePr>
-    <w:tblStylePr w:type="firstCol">
-      <w:tcPr/>
-    </w:tblStylePr>
-    <w:tblStylePr w:type="firstRow">
-      <w:tcPr/>
-    </w:tblStylePr>
-    <w:tblStylePr w:type="lastCol">
-      <w:tcPr/>
-    </w:tblStylePr>
-    <w:tblStylePr w:type="lastRow">
-      <w:tcPr/>
-    </w:tblStylePr>
-    <w:tblStylePr w:type="neCell">
-      <w:tcPr/>
-    </w:tblStylePr>
-    <w:tblStylePr w:type="nwCell">
-      <w:tcPr/>
-    </w:tblStylePr>
-    <w:tblStylePr w:type="seCell">
-      <w:tcPr/>
-    </w:tblStylePr>
-    <w:tblStylePr w:type="swCell">
-      <w:tcPr/>
-    </w:tblStylePr>
   </w:style>
   <w:style w:type="table" w:styleId="Table3">
     <w:basedOn w:val="TableNormal"/>
@@ -2315,42 +2349,6 @@
         <w:right w:w="115.0" w:type="dxa"/>
       </w:tblCellMar>
     </w:tblPr>
-    <w:tblStylePr w:type="band1Horz">
-      <w:tcPr/>
-    </w:tblStylePr>
-    <w:tblStylePr w:type="band1Vert">
-      <w:tcPr/>
-    </w:tblStylePr>
-    <w:tblStylePr w:type="band2Horz">
-      <w:tcPr/>
-    </w:tblStylePr>
-    <w:tblStylePr w:type="band2Vert">
-      <w:tcPr/>
-    </w:tblStylePr>
-    <w:tblStylePr w:type="firstCol">
-      <w:tcPr/>
-    </w:tblStylePr>
-    <w:tblStylePr w:type="firstRow">
-      <w:tcPr/>
-    </w:tblStylePr>
-    <w:tblStylePr w:type="lastCol">
-      <w:tcPr/>
-    </w:tblStylePr>
-    <w:tblStylePr w:type="lastRow">
-      <w:tcPr/>
-    </w:tblStylePr>
-    <w:tblStylePr w:type="neCell">
-      <w:tcPr/>
-    </w:tblStylePr>
-    <w:tblStylePr w:type="nwCell">
-      <w:tcPr/>
-    </w:tblStylePr>
-    <w:tblStylePr w:type="seCell">
-      <w:tcPr/>
-    </w:tblStylePr>
-    <w:tblStylePr w:type="swCell">
-      <w:tcPr/>
-    </w:tblStylePr>
   </w:style>
   <w:style w:type="table" w:styleId="Table4">
     <w:basedOn w:val="TableNormal"/>
@@ -2364,42 +2362,6 @@
         <w:right w:w="115.0" w:type="dxa"/>
       </w:tblCellMar>
     </w:tblPr>
-    <w:tblStylePr w:type="band1Horz">
-      <w:tcPr/>
-    </w:tblStylePr>
-    <w:tblStylePr w:type="band1Vert">
-      <w:tcPr/>
-    </w:tblStylePr>
-    <w:tblStylePr w:type="band2Horz">
-      <w:tcPr/>
-    </w:tblStylePr>
-    <w:tblStylePr w:type="band2Vert">
-      <w:tcPr/>
-    </w:tblStylePr>
-    <w:tblStylePr w:type="firstCol">
-      <w:tcPr/>
-    </w:tblStylePr>
-    <w:tblStylePr w:type="firstRow">
-      <w:tcPr/>
-    </w:tblStylePr>
-    <w:tblStylePr w:type="lastCol">
-      <w:tcPr/>
-    </w:tblStylePr>
-    <w:tblStylePr w:type="lastRow">
-      <w:tcPr/>
-    </w:tblStylePr>
-    <w:tblStylePr w:type="neCell">
-      <w:tcPr/>
-    </w:tblStylePr>
-    <w:tblStylePr w:type="nwCell">
-      <w:tcPr/>
-    </w:tblStylePr>
-    <w:tblStylePr w:type="seCell">
-      <w:tcPr/>
-    </w:tblStylePr>
-    <w:tblStylePr w:type="swCell">
-      <w:tcPr/>
-    </w:tblStylePr>
   </w:style>
 </w:styles>
 </file>

</xml_diff>